<commit_message>
Update KARMS documentation for manual processes
</commit_message>
<xml_diff>
--- a/bin/aco-2-export-oclc-recs-MANUAL.docx
+++ b/bin/aco-2-export-oclc-recs-MANUAL.docx
@@ -1215,11 +1215,16 @@
           <w:numId w:val="4"/>
         </w:numPr>
       </w:pPr>
-      <w:r>
-        <w:t>make sure “File (Prompt for filename</w:t>
-      </w:r>
-      <w:r>
-        <w:t>)</w:t>
+      <w:proofErr w:type="gramStart"/>
+      <w:r>
+        <w:t>make</w:t>
+      </w:r>
+      <w:proofErr w:type="gramEnd"/>
+      <w:r>
+        <w:t xml:space="preserve"> sure “</w:t>
+      </w:r>
+      <w:r>
+        <w:t>(None)</w:t>
       </w:r>
       <w:r>
         <w:t>” is selected for the Destination, and</w:t>
@@ -1248,10 +1253,10 @@
           <w:noProof/>
         </w:rPr>
         <w:drawing>
-          <wp:inline distT="0" distB="0" distL="0" distR="0" wp14:anchorId="4DFEA920" wp14:editId="014DEB7C">
-            <wp:extent cx="5072332" cy="2578512"/>
-            <wp:effectExtent l="0" t="0" r="0" b="0"/>
-            <wp:docPr id="28" name="Picture 12"/>
+          <wp:inline distT="0" distB="0" distL="0" distR="0" wp14:anchorId="775FAF92" wp14:editId="568ADF80">
+            <wp:extent cx="4686300" cy="3678116"/>
+            <wp:effectExtent l="0" t="0" r="0" b="5080"/>
+            <wp:docPr id="5" name="Picture 2"/>
             <wp:cNvGraphicFramePr>
               <a:graphicFrameLocks xmlns:a="http://schemas.openxmlformats.org/drawingml/2006/main" noChangeAspect="1"/>
             </wp:cNvGraphicFramePr>
@@ -1259,7 +1264,7 @@
               <a:graphicData uri="http://schemas.openxmlformats.org/drawingml/2006/picture">
                 <pic:pic xmlns:pic="http://schemas.openxmlformats.org/drawingml/2006/picture">
                   <pic:nvPicPr>
-                    <pic:cNvPr id="0" name="Picture 12"/>
+                    <pic:cNvPr id="0" name="Picture 2"/>
                     <pic:cNvPicPr>
                       <a:picLocks noChangeAspect="1" noChangeArrowheads="1"/>
                     </pic:cNvPicPr>
@@ -1280,7 +1285,7 @@
                   <pic:spPr bwMode="auto">
                     <a:xfrm>
                       <a:off x="0" y="0"/>
-                      <a:ext cx="5075984" cy="2580369"/>
+                      <a:ext cx="4686519" cy="3678288"/>
                     </a:xfrm>
                     <a:prstGeom prst="rect">
                       <a:avLst/>
@@ -1300,28 +1305,61 @@
     <w:p/>
     <w:p/>
     <w:p>
-      <w:r>
+      <w:pPr>
+        <w:rPr>
+          <w:strike/>
+        </w:rPr>
+      </w:pPr>
+      <w:r>
+        <w:rPr>
+          <w:strike/>
+        </w:rPr>
         <w:t>Make sure the previous .</w:t>
       </w:r>
       <w:proofErr w:type="spellStart"/>
       <w:r>
+        <w:rPr>
+          <w:strike/>
+        </w:rPr>
         <w:t>dat</w:t>
       </w:r>
       <w:proofErr w:type="spellEnd"/>
       <w:r>
+        <w:rPr>
+          <w:strike/>
+        </w:rPr>
         <w:t xml:space="preserve"> file is deleted or moved from the directory where the MARC file is being saved.</w:t>
       </w:r>
     </w:p>
     <w:p>
-      <w:r>
+      <w:pPr>
+        <w:rPr>
+          <w:strike/>
+        </w:rPr>
+      </w:pPr>
+      <w:r>
+        <w:rPr>
+          <w:strike/>
+        </w:rPr>
         <w:t>NOTE: Heidi’s computer is set up to save the file to</w:t>
       </w:r>
       <w:r>
+        <w:rPr>
+          <w:strike/>
+        </w:rPr>
         <w:t>:</w:t>
       </w:r>
     </w:p>
     <w:p>
-      <w:r>
+      <w:pPr>
+        <w:rPr>
+          <w:strike/>
+        </w:rPr>
+      </w:pPr>
+      <w:r>
+        <w:rPr>
+          <w:strike/>
+        </w:rPr>
         <w:t>N:/Technical Services/Common/ACO-Arabic Collections Online</w:t>
       </w:r>
     </w:p>
@@ -1346,6 +1384,7 @@
         <w:rPr>
           <w:noProof/>
         </w:rPr>
+        <w:lastRenderedPageBreak/>
         <w:drawing>
           <wp:inline distT="0" distB="0" distL="0" distR="0" wp14:anchorId="7CDC0D27" wp14:editId="40121B70">
             <wp:extent cx="3355675" cy="3165226"/>
@@ -1399,6 +1438,171 @@
     <w:p/>
     <w:p>
       <w:r>
+        <w:t>You will be prompted that the export destination is missing – Click OK</w:t>
+      </w:r>
+    </w:p>
+    <w:p/>
+    <w:p>
+      <w:r>
+        <w:rPr>
+          <w:noProof/>
+        </w:rPr>
+        <w:drawing>
+          <wp:inline distT="0" distB="0" distL="0" distR="0" wp14:anchorId="69F7F6F8" wp14:editId="68CA6B72">
+            <wp:extent cx="3429000" cy="1457757"/>
+            <wp:effectExtent l="0" t="0" r="0" b="0"/>
+            <wp:docPr id="7" name="Picture 3"/>
+            <wp:cNvGraphicFramePr>
+              <a:graphicFrameLocks xmlns:a="http://schemas.openxmlformats.org/drawingml/2006/main" noChangeAspect="1"/>
+            </wp:cNvGraphicFramePr>
+            <a:graphic xmlns:a="http://schemas.openxmlformats.org/drawingml/2006/main">
+              <a:graphicData uri="http://schemas.openxmlformats.org/drawingml/2006/picture">
+                <pic:pic xmlns:pic="http://schemas.openxmlformats.org/drawingml/2006/picture">
+                  <pic:nvPicPr>
+                    <pic:cNvPr id="0" name="Picture 3"/>
+                    <pic:cNvPicPr>
+                      <a:picLocks noChangeAspect="1" noChangeArrowheads="1"/>
+                    </pic:cNvPicPr>
+                  </pic:nvPicPr>
+                  <pic:blipFill>
+                    <a:blip r:embed="rId24">
+                      <a:extLst>
+                        <a:ext uri="{28A0092B-C50C-407E-A947-70E740481C1C}">
+                          <a14:useLocalDpi xmlns:a14="http://schemas.microsoft.com/office/drawing/2010/main" val="0"/>
+                        </a:ext>
+                      </a:extLst>
+                    </a:blip>
+                    <a:srcRect/>
+                    <a:stretch>
+                      <a:fillRect/>
+                    </a:stretch>
+                  </pic:blipFill>
+                  <pic:spPr bwMode="auto">
+                    <a:xfrm>
+                      <a:off x="0" y="0"/>
+                      <a:ext cx="3429000" cy="1457757"/>
+                    </a:xfrm>
+                    <a:prstGeom prst="rect">
+                      <a:avLst/>
+                    </a:prstGeom>
+                    <a:noFill/>
+                    <a:ln>
+                      <a:noFill/>
+                    </a:ln>
+                  </pic:spPr>
+                </pic:pic>
+              </a:graphicData>
+            </a:graphic>
+          </wp:inline>
+        </w:drawing>
+      </w:r>
+    </w:p>
+    <w:p/>
+    <w:p>
+      <w:r>
+        <w:t>On the Export Destination popup screen, select “File (Prompt for filename)” and click OK</w:t>
+      </w:r>
+    </w:p>
+    <w:p/>
+    <w:p>
+      <w:r>
+        <w:rPr>
+          <w:noProof/>
+        </w:rPr>
+        <w:drawing>
+          <wp:inline distT="0" distB="0" distL="0" distR="0" wp14:anchorId="25EBD265" wp14:editId="08844426">
+            <wp:extent cx="4343400" cy="1973211"/>
+            <wp:effectExtent l="0" t="0" r="0" b="8255"/>
+            <wp:docPr id="12" name="Picture 4"/>
+            <wp:cNvGraphicFramePr>
+              <a:graphicFrameLocks xmlns:a="http://schemas.openxmlformats.org/drawingml/2006/main" noChangeAspect="1"/>
+            </wp:cNvGraphicFramePr>
+            <a:graphic xmlns:a="http://schemas.openxmlformats.org/drawingml/2006/main">
+              <a:graphicData uri="http://schemas.openxmlformats.org/drawingml/2006/picture">
+                <pic:pic xmlns:pic="http://schemas.openxmlformats.org/drawingml/2006/picture">
+                  <pic:nvPicPr>
+                    <pic:cNvPr id="0" name="Picture 4"/>
+                    <pic:cNvPicPr>
+                      <a:picLocks noChangeAspect="1" noChangeArrowheads="1"/>
+                    </pic:cNvPicPr>
+                  </pic:nvPicPr>
+                  <pic:blipFill>
+                    <a:blip r:embed="rId25">
+                      <a:extLst>
+                        <a:ext uri="{28A0092B-C50C-407E-A947-70E740481C1C}">
+                          <a14:useLocalDpi xmlns:a14="http://schemas.microsoft.com/office/drawing/2010/main" val="0"/>
+                        </a:ext>
+                      </a:extLst>
+                    </a:blip>
+                    <a:srcRect/>
+                    <a:stretch>
+                      <a:fillRect/>
+                    </a:stretch>
+                  </pic:blipFill>
+                  <pic:spPr bwMode="auto">
+                    <a:xfrm>
+                      <a:off x="0" y="0"/>
+                      <a:ext cx="4343400" cy="1973211"/>
+                    </a:xfrm>
+                    <a:prstGeom prst="rect">
+                      <a:avLst/>
+                    </a:prstGeom>
+                    <a:noFill/>
+                    <a:ln>
+                      <a:noFill/>
+                    </a:ln>
+                  </pic:spPr>
+                </pic:pic>
+              </a:graphicData>
+            </a:graphic>
+          </wp:inline>
+        </w:drawing>
+      </w:r>
+    </w:p>
+    <w:p/>
+    <w:p>
+      <w:r>
+        <w:t>Navigate to the directory where you want to save the .</w:t>
+      </w:r>
+      <w:proofErr w:type="spellStart"/>
+      <w:r>
+        <w:t>mrc</w:t>
+      </w:r>
+      <w:proofErr w:type="spellEnd"/>
+      <w:r>
+        <w:t xml:space="preserve"> file of OCLC batch records, and save the file with the following format:</w:t>
+      </w:r>
+    </w:p>
+    <w:p>
+      <w:r>
+        <w:lastRenderedPageBreak/>
+        <w:t>[</w:t>
+      </w:r>
+      <w:proofErr w:type="spellStart"/>
+      <w:proofErr w:type="gramStart"/>
+      <w:r>
+        <w:t>inst.code</w:t>
+      </w:r>
+      <w:proofErr w:type="spellEnd"/>
+      <w:proofErr w:type="gramEnd"/>
+      <w:r>
+        <w:t>]_[batch date]_2_oclc_recs_batch.mrc</w:t>
+      </w:r>
+    </w:p>
+    <w:p>
+      <w:r>
+        <w:t>NNC_20150116_2_oclc_recs_batch.mrc</w:t>
+      </w:r>
+    </w:p>
+    <w:p/>
+    <w:p>
+      <w:r>
+        <w:t>Then Click Open – you will be presented with the Export Results report:</w:t>
+      </w:r>
+    </w:p>
+    <w:p/>
+    <w:p>
+      <w:r>
         <w:rPr>
           <w:noProof/>
         </w:rPr>
@@ -1420,7 +1624,7 @@
                     </pic:cNvPicPr>
                   </pic:nvPicPr>
                   <pic:blipFill>
-                    <a:blip r:embed="rId24">
+                    <a:blip r:embed="rId26">
                       <a:extLst>
                         <a:ext uri="{28A0092B-C50C-407E-A947-70E740481C1C}">
                           <a14:useLocalDpi xmlns:a14="http://schemas.microsoft.com/office/drawing/2010/main" val="0"/>
@@ -1455,103 +1659,24 @@
     <w:p/>
     <w:p>
       <w:r>
-        <w:t xml:space="preserve">Navigate to the directory where the </w:t>
-      </w:r>
-      <w:r>
-        <w:t>export</w:t>
-      </w:r>
-      <w:r>
-        <w:t xml:space="preserve"> file was saved.</w:t>
-      </w:r>
-    </w:p>
-    <w:p>
-      <w:r>
-        <w:t>NOTE: Heidi’s computer is set up to save the file to:</w:t>
-      </w:r>
-    </w:p>
-    <w:p>
-      <w:r>
-        <w:t>N:/Technical Services/Common/ACO-Arabic Collections Online/ACO_OCLC_export.dat</w:t>
-      </w:r>
-    </w:p>
-    <w:p/>
-    <w:p>
-      <w:r>
-        <w:t>Change the name of the .</w:t>
-      </w:r>
-      <w:proofErr w:type="spellStart"/>
-      <w:r>
-        <w:t>dat</w:t>
-      </w:r>
-      <w:proofErr w:type="spellEnd"/>
-      <w:r>
-        <w:t xml:space="preserve"> file to match the batch name that was processed,</w:t>
-      </w:r>
-      <w:r>
-        <w:t xml:space="preserve"> adding the naming constant at the end,</w:t>
-      </w:r>
-      <w:r>
-        <w:t xml:space="preserve"> </w:t>
-      </w:r>
-      <w:r>
-        <w:t>and changing the extension from “</w:t>
-      </w:r>
-      <w:proofErr w:type="spellStart"/>
-      <w:r>
-        <w:t>dat</w:t>
-      </w:r>
-      <w:proofErr w:type="spellEnd"/>
-      <w:r>
-        <w:t>” to “</w:t>
-      </w:r>
-      <w:proofErr w:type="spellStart"/>
-      <w:r>
-        <w:t>mrc</w:t>
-      </w:r>
-      <w:proofErr w:type="spellEnd"/>
-      <w:r>
-        <w:t>”</w:t>
-      </w:r>
-      <w:r>
-        <w:t>,</w:t>
-      </w:r>
-      <w:r>
-        <w:t xml:space="preserve"> for example:</w:t>
-      </w:r>
-    </w:p>
-    <w:p>
-      <w:r>
-        <w:t>COO_20140405_3_</w:t>
-      </w:r>
-      <w:r>
-        <w:t>oclc_recs_batch.mrc</w:t>
-      </w:r>
-    </w:p>
-    <w:p/>
-    <w:p>
-      <w:r>
-        <w:t>When asked if you are sure you want to change the file name extension – click “Yes”</w:t>
-      </w:r>
-    </w:p>
+        <w:t>Move the file into the corresponding batch folder for the set that was processed, for example:</w:t>
+      </w:r>
+    </w:p>
+    <w:p>
+      <w:r>
+        <w:t>N:/TechnicalServices/Common/ACO-Arabic Collections Online/git_repos/aco-karms/work/COO/COO_20140405/</w:t>
+      </w:r>
+      <w:r>
+        <w:t>COO_20140405_2</w:t>
+      </w:r>
+      <w:r>
+        <w:t>_oclc_recs_batch.mrc</w:t>
+      </w:r>
+    </w:p>
+    <w:p/>
     <w:p>
       <w:bookmarkStart w:id="0" w:name="_GoBack"/>
       <w:bookmarkEnd w:id="0"/>
-    </w:p>
-    <w:p>
-      <w:r>
-        <w:t>Move the file into the corresponding batch folder for the set that was processed, for example:</w:t>
-      </w:r>
-    </w:p>
-    <w:p>
-      <w:r>
-        <w:t>N:/TechnicalServices/Common/ACO-Arabic Collections Online/git_repos/aco-karms/work/COO/COO_20140405/</w:t>
-      </w:r>
-      <w:r>
-        <w:t>COO_20140405_3_oclc_recs_batch.mrc</w:t>
-      </w:r>
-    </w:p>
-    <w:p/>
-    <w:p>
       <w:r>
         <w:t>* AFTER Capturing only the linked record</w:t>
       </w:r>
@@ -1631,7 +1756,7 @@
                     </pic:cNvPicPr>
                   </pic:nvPicPr>
                   <pic:blipFill>
-                    <a:blip r:embed="rId25">
+                    <a:blip r:embed="rId27">
                       <a:extLst>
                         <a:ext uri="{28A0092B-C50C-407E-A947-70E740481C1C}">
                           <a14:useLocalDpi xmlns:a14="http://schemas.microsoft.com/office/drawing/2010/main" val="0"/>
@@ -1712,7 +1837,7 @@
                     </pic:cNvPicPr>
                   </pic:nvPicPr>
                   <pic:blipFill>
-                    <a:blip r:embed="rId26">
+                    <a:blip r:embed="rId28">
                       <a:extLst>
                         <a:ext uri="{28A0092B-C50C-407E-A947-70E740481C1C}">
                           <a14:useLocalDpi xmlns:a14="http://schemas.microsoft.com/office/drawing/2010/main" val="0"/>
@@ -1768,7 +1893,7 @@
                     </pic:cNvPicPr>
                   </pic:nvPicPr>
                   <pic:blipFill>
-                    <a:blip r:embed="rId27">
+                    <a:blip r:embed="rId29">
                       <a:extLst>
                         <a:ext uri="{28A0092B-C50C-407E-A947-70E740481C1C}">
                           <a14:useLocalDpi xmlns:a14="http://schemas.microsoft.com/office/drawing/2010/main" val="0"/>
@@ -2042,7 +2167,7 @@
                     </pic:cNvPicPr>
                   </pic:nvPicPr>
                   <pic:blipFill>
-                    <a:blip r:embed="rId28">
+                    <a:blip r:embed="rId30">
                       <a:extLst>
                         <a:ext uri="{28A0092B-C50C-407E-A947-70E740481C1C}">
                           <a14:useLocalDpi xmlns:a14="http://schemas.microsoft.com/office/drawing/2010/main" val="0"/>

</xml_diff>

<commit_message>
Update KARMS scripts-condense process code, restructure output, add SE function
</commit_message>
<xml_diff>
--- a/bin/aco-2-export-oclc-recs-MANUAL.docx
+++ b/bin/aco-2-export-oclc-recs-MANUAL.docx
@@ -1658,33 +1658,58 @@
     </w:p>
     <w:p/>
     <w:p>
-      <w:r>
+      <w:pPr>
+        <w:rPr>
+          <w:strike/>
+        </w:rPr>
+      </w:pPr>
+      <w:r>
+        <w:rPr>
+          <w:strike/>
+        </w:rPr>
         <w:t>Move the file into the corresponding batch folder for the set that was processed, for example:</w:t>
       </w:r>
     </w:p>
     <w:p>
-      <w:r>
+      <w:pPr>
+        <w:rPr>
+          <w:strike/>
+        </w:rPr>
+      </w:pPr>
+      <w:r>
+        <w:rPr>
+          <w:strike/>
+        </w:rPr>
         <w:t>N:/TechnicalServices/Common/ACO-Arabic Collections Online/git_repos/aco-karms/work/COO/COO_20140405/</w:t>
       </w:r>
       <w:r>
+        <w:rPr>
+          <w:strike/>
+        </w:rPr>
         <w:t>COO_20140405_2</w:t>
       </w:r>
       <w:r>
+        <w:rPr>
+          <w:strike/>
+        </w:rPr>
         <w:t>_oclc_recs_batch.mrc</w:t>
       </w:r>
     </w:p>
     <w:p/>
     <w:p>
+      <w:r>
+        <w:t>* AFTER Capturing only the linked record</w:t>
+      </w:r>
+      <w:r>
+        <w:t>s</w:t>
+      </w:r>
+      <w:r>
+        <w:t xml:space="preserve"> in the next steps, make sure you clear out the Local Save File before runni</w:t>
+      </w:r>
       <w:bookmarkStart w:id="0" w:name="_GoBack"/>
       <w:bookmarkEnd w:id="0"/>
       <w:r>
-        <w:t>* AFTER Capturing only the linked record</w:t>
-      </w:r>
-      <w:r>
-        <w:t>s</w:t>
-      </w:r>
-      <w:r>
-        <w:t xml:space="preserve"> in the next steps, make sure you clear out the Local Save File before running the next batch export.  (</w:t>
+        <w:t>ng the next batch export.  (</w:t>
       </w:r>
       <w:proofErr w:type="gramStart"/>
       <w:r>

</xml_diff>